<commit_message>
Final Phase 2 commit
</commit_message>
<xml_diff>
--- a/Reports/Phase 2/Report Phase 2.docx
+++ b/Reports/Phase 2/Report Phase 2.docx
@@ -4,8 +4,9 @@
   <w:body>
     <w:p>
       <w:pPr>
-        <w:pStyle w:val="14"/>
+        <w:pStyle w:val="15"/>
         <w:numPr>
+          <w:ilvl w:val="0"/>
           <w:numId w:val="0"/>
         </w:numPr>
         <w:spacing w:after="240" w:line="240" w:lineRule="auto"/>
@@ -34,8 +35,9 @@
     </w:p>
     <w:p>
       <w:pPr>
-        <w:pStyle w:val="14"/>
+        <w:pStyle w:val="15"/>
         <w:numPr>
+          <w:ilvl w:val="0"/>
           <w:numId w:val="0"/>
         </w:numPr>
         <w:spacing w:after="240" w:line="240" w:lineRule="auto"/>
@@ -178,7 +180,7 @@
     </w:p>
     <w:p>
       <w:pPr>
-        <w:pStyle w:val="14"/>
+        <w:pStyle w:val="15"/>
         <w:rPr>
           <w:rFonts w:hint="default" w:ascii="Arial" w:hAnsi="Arial" w:cs="Arial"/>
         </w:rPr>
@@ -405,8 +407,73 @@
         <w:rPr>
           <w:rFonts w:hint="default" w:ascii="Arial" w:hAnsi="Arial" w:cs="Arial"/>
           <w:b/>
-        </w:rPr>
-      </w:pPr>
+          <w:lang w:val="en-IN"/>
+        </w:rPr>
+      </w:pPr>
+      <w:r>
+        <w:rPr>
+          <w:rFonts w:hint="default" w:cs="Arial"/>
+          <w:b/>
+          <w:lang w:val="en-IN"/>
+        </w:rPr>
+        <w:t xml:space="preserve">Dataset: </w:t>
+      </w:r>
+      <w:r>
+        <w:rPr>
+          <w:rFonts w:hint="default"/>
+          <w:b w:val="0"/>
+          <w:bCs/>
+          <w:sz w:val="20"/>
+          <w:szCs w:val="20"/>
+          <w:lang w:val="en-IN"/>
+        </w:rPr>
+        <w:fldChar w:fldCharType="begin"/>
+      </w:r>
+      <w:r>
+        <w:rPr>
+          <w:rFonts w:hint="default"/>
+          <w:b w:val="0"/>
+          <w:bCs/>
+          <w:sz w:val="20"/>
+          <w:szCs w:val="20"/>
+          <w:lang w:val="en-IN"/>
+        </w:rPr>
+        <w:instrText xml:space="preserve"> HYPERLINK "https://www.kaggle.com/datasets/blastchar/telco-customer-churn?resource=download" </w:instrText>
+      </w:r>
+      <w:r>
+        <w:rPr>
+          <w:rFonts w:hint="default"/>
+          <w:b w:val="0"/>
+          <w:bCs/>
+          <w:sz w:val="20"/>
+          <w:szCs w:val="20"/>
+          <w:lang w:val="en-IN"/>
+        </w:rPr>
+        <w:fldChar w:fldCharType="separate"/>
+      </w:r>
+      <w:r>
+        <w:rPr>
+          <w:rStyle w:val="13"/>
+          <w:rFonts w:hint="default"/>
+          <w:b w:val="0"/>
+          <w:bCs/>
+          <w:sz w:val="20"/>
+          <w:szCs w:val="20"/>
+          <w:lang w:val="en-IN"/>
+        </w:rPr>
+        <w:t>https://www.kaggle.com/datasets/blastchar/telco-customer-churn?resource=download</w:t>
+      </w:r>
+      <w:r>
+        <w:rPr>
+          <w:rFonts w:hint="default"/>
+          <w:b w:val="0"/>
+          <w:bCs/>
+          <w:sz w:val="20"/>
+          <w:szCs w:val="20"/>
+          <w:lang w:val="en-IN"/>
+        </w:rPr>
+        <w:fldChar w:fldCharType="end"/>
+      </w:r>
     </w:p>
     <w:p>
       <w:pPr>
@@ -424,6 +491,8 @@
           <w:b/>
         </w:rPr>
       </w:pPr>
+      <w:bookmarkStart w:id="3" w:name="_GoBack"/>
+      <w:bookmarkEnd w:id="3"/>
     </w:p>
     <w:p>
       <w:pPr>
@@ -13548,7 +13617,7 @@
     </w:p>
     <w:p>
       <w:pPr>
-        <w:pStyle w:val="14"/>
+        <w:pStyle w:val="15"/>
         <w:rPr>
           <w:rFonts w:hint="default" w:ascii="Arial" w:hAnsi="Arial" w:cs="Arial"/>
           <w:b/>
@@ -13560,7 +13629,7 @@
     </w:p>
     <w:p>
       <w:pPr>
-        <w:pStyle w:val="14"/>
+        <w:pStyle w:val="15"/>
         <w:rPr>
           <w:rFonts w:hint="default" w:ascii="Arial" w:hAnsi="Arial" w:cs="Arial"/>
           <w:b/>
@@ -13572,7 +13641,7 @@
     </w:p>
     <w:p>
       <w:pPr>
-        <w:pStyle w:val="14"/>
+        <w:pStyle w:val="15"/>
         <w:rPr>
           <w:rFonts w:hint="default" w:ascii="Arial" w:hAnsi="Arial" w:cs="Arial"/>
           <w:b/>
@@ -13584,7 +13653,7 @@
     </w:p>
     <w:p>
       <w:pPr>
-        <w:pStyle w:val="14"/>
+        <w:pStyle w:val="15"/>
         <w:rPr>
           <w:rFonts w:hint="default" w:ascii="Arial" w:hAnsi="Arial" w:cs="Arial"/>
           <w:b/>
@@ -13593,8 +13662,6 @@
           <w:szCs w:val="36"/>
         </w:rPr>
       </w:pPr>
-      <w:bookmarkStart w:id="3" w:name="_GoBack"/>
-      <w:bookmarkEnd w:id="3"/>
       <w:r>
         <w:rPr>
           <w:rFonts w:hint="default" w:ascii="Arial" w:hAnsi="Arial" w:cs="Arial"/>
@@ -14348,7 +14415,18 @@
       <w:szCs w:val="18"/>
     </w:rPr>
   </w:style>
-  <w:style w:type="paragraph" w:styleId="13">
+  <w:style w:type="character" w:styleId="13">
+    <w:name w:val="Hyperlink"/>
+    <w:basedOn w:val="9"/>
+    <w:semiHidden/>
+    <w:unhideWhenUsed/>
+    <w:uiPriority w:val="99"/>
+    <w:rPr>
+      <w:color w:val="0000FF"/>
+      <w:u w:val="single"/>
+    </w:rPr>
+  </w:style>
+  <w:style w:type="paragraph" w:styleId="14">
     <w:name w:val="Subtitle"/>
     <w:basedOn w:val="3"/>
     <w:next w:val="3"/>
@@ -14371,11 +14449,11 @@
       <w:szCs w:val="30"/>
     </w:rPr>
   </w:style>
-  <w:style w:type="paragraph" w:styleId="14">
+  <w:style w:type="paragraph" w:styleId="15">
     <w:name w:val="Title"/>
     <w:basedOn w:val="3"/>
     <w:next w:val="3"/>
-    <w:link w:val="16"/>
+    <w:link w:val="17"/>
     <w:qFormat/>
     <w:uiPriority w:val="0"/>
     <w:pPr>
@@ -14396,7 +14474,7 @@
       <w:szCs w:val="52"/>
     </w:rPr>
   </w:style>
-  <w:style w:type="table" w:customStyle="1" w:styleId="15">
+  <w:style w:type="table" w:customStyle="1" w:styleId="16">
     <w:name w:val="Table Normal1"/>
     <w:qFormat/>
     <w:uiPriority w:val="0"/>
@@ -14409,10 +14487,10 @@
       </w:tblCellMar>
     </w:tblPr>
   </w:style>
-  <w:style w:type="character" w:customStyle="1" w:styleId="16">
+  <w:style w:type="character" w:customStyle="1" w:styleId="17">
     <w:name w:val="Title Char"/>
     <w:basedOn w:val="9"/>
-    <w:link w:val="14"/>
+    <w:link w:val="15"/>
     <w:qFormat/>
     <w:uiPriority w:val="0"/>
     <w:rPr>

</xml_diff>